<commit_message>
change from master to main "name" included function for tidy regression sandwich adapting (not yet finished) stargazer to robust se
</commit_message>
<xml_diff>
--- a/Resultados/evaluacion lideres ideologia.docx
+++ b/Resultados/evaluacion lideres ideologia.docx
@@ -128,6 +128,7 @@
       <w:bookmarkStart w:id="2" w:name="_Toc54009005"/>
       <w:bookmarkStart w:id="3" w:name="Xa82b839e1af5125aa6467bea7ad2235fd24194b"/>
       <w:bookmarkEnd w:id="1"/>
+      <w:commentRangeStart w:id="4"/>
       <w:r>
         <w:t>Diseño</w:t>
       </w:r>
@@ -141,6 +142,17 @@
         <w:t>n y datos utilizados</w:t>
       </w:r>
       <w:bookmarkEnd w:id="2"/>
+      <w:commentRangeEnd w:id="4"/>
+      <w:r>
+        <w:rPr>
+          <w:rStyle w:val="Refdecomentario"/>
+          <w:rFonts w:ascii="Times New Roman" w:eastAsiaTheme="minorHAnsi" w:hAnsi="Times New Roman" w:cs="Times New Roman"/>
+          <w:b w:val="0"/>
+          <w:bCs w:val="0"/>
+          <w:color w:val="auto"/>
+        </w:rPr>
+        <w:commentReference w:id="4"/>
+      </w:r>
     </w:p>
     <w:p>
       <w:r>
@@ -156,13 +168,7 @@
         <w:t>ya que,</w:t>
       </w:r>
       <w:r>
-        <w:t xml:space="preserve"> durante el confinamiento, al quedar suspendida la circulaci</w:t>
-      </w:r>
-      <w:r>
-        <w:t>ó</w:t>
-      </w:r>
-      <w:r>
-        <w:t xml:space="preserve">n, salvo de los trabajadores esenciales, y la permanencia en los espacios cerrados sin posibilidad de mantener las distancias, la actividad parlamentaria y partidista se redujo a la </w:t>
+        <w:t xml:space="preserve"> durante el confinamiento la actividad parlamentaria y partidista se redujo a la </w:t>
       </w:r>
       <w:r>
         <w:t>m</w:t>
@@ -180,7 +186,13 @@
         <w:t>ó</w:t>
       </w:r>
       <w:r>
-        <w:t>n. Esta situaci</w:t>
+        <w:t>n.</w:t>
+      </w:r>
+      <w:r>
+        <w:t xml:space="preserve"> </w:t>
+      </w:r>
+      <w:r>
+        <w:t>Esta situaci</w:t>
       </w:r>
       <w:r>
         <w:t>ó</w:t>
@@ -252,7 +264,12 @@
         <w:t>ó</w:t>
       </w:r>
       <w:r>
-        <w:t>n. Para determinar que existe un cambio estructural en la relaci</w:t>
+        <w:t xml:space="preserve">n. </w:t>
+      </w:r>
+    </w:p>
+    <w:p>
+      <w:r>
+        <w:t>Para determinar que existe un cambio estructural en la relaci</w:t>
       </w:r>
       <w:r>
         <w:t>ó</w:t>
@@ -809,16 +826,11 @@
       <w:r>
         <w:t xml:space="preserve"> asigna en un momento determinado a la pregunta de c</w:t>
       </w:r>
-      <w:proofErr w:type="spellStart"/>
-      <w:r>
-        <w:t>ó</w:t>
-      </w:r>
-      <w:r>
-        <w:t>mo</w:t>
-      </w:r>
-      <w:proofErr w:type="spellEnd"/>
-      <w:r>
-        <w:t xml:space="preserve"> valora la actuaci</w:t>
+      <w:r>
+        <w:t>ó</w:t>
+      </w:r>
+      <w:r>
+        <w:t>mo valora la actuaci</w:t>
       </w:r>
       <w:r>
         <w:t>ó</w:t>
@@ -862,16 +874,11 @@
       <w:r>
         <w:t xml:space="preserve"> se refiere a la autoubicaci</w:t>
       </w:r>
-      <w:proofErr w:type="spellStart"/>
-      <w:r>
-        <w:t>ó</w:t>
-      </w:r>
-      <w:r>
-        <w:t>n</w:t>
-      </w:r>
-      <w:proofErr w:type="spellEnd"/>
-      <w:r>
-        <w:t xml:space="preserve"> ideol</w:t>
+      <w:r>
+        <w:t>ó</w:t>
+      </w:r>
+      <w:r>
+        <w:t>n ideol</w:t>
       </w:r>
       <w:r>
         <w:t>ó</w:t>
@@ -925,16 +932,11 @@
       <w:r>
         <w:t xml:space="preserve"> a una serie de controles establecidos mediante variables dicot</w:t>
       </w:r>
-      <w:proofErr w:type="spellStart"/>
-      <w:r>
-        <w:t>ó</w:t>
-      </w:r>
-      <w:r>
-        <w:t>micas</w:t>
-      </w:r>
-      <w:proofErr w:type="spellEnd"/>
-      <w:r>
-        <w:t xml:space="preserve"> de </w:t>
+      <w:r>
+        <w:t>ó</w:t>
+      </w:r>
+      <w:r>
+        <w:t xml:space="preserve">micas de </w:t>
       </w:r>
       <w:r>
         <w:t>g</w:t>
@@ -2389,16 +2391,11 @@
       <w:r>
         <w:t xml:space="preserve"> son aquellos que ya estaban presentes en la ecuaci</w:t>
       </w:r>
-      <w:proofErr w:type="spellStart"/>
-      <w:r>
-        <w:t>ó</w:t>
-      </w:r>
-      <w:r>
-        <w:t>n</w:t>
-      </w:r>
-      <w:proofErr w:type="spellEnd"/>
-      <w:r>
-        <w:t xml:space="preserve"> (1). Los controles no van a ser utilizados para el contraste de hip</w:t>
+      <w:r>
+        <w:t>ó</w:t>
+      </w:r>
+      <w:r>
+        <w:t>n (1). Los controles no van a ser utilizados para el contraste de hip</w:t>
       </w:r>
       <w:r>
         <w:t>ó</w:t>
@@ -2439,16 +2436,11 @@
       <w:r>
         <w:t xml:space="preserve"> nos dan informaci</w:t>
       </w:r>
-      <w:proofErr w:type="spellStart"/>
-      <w:r>
-        <w:t>ó</w:t>
-      </w:r>
-      <w:r>
-        <w:t>n</w:t>
-      </w:r>
-      <w:proofErr w:type="spellEnd"/>
-      <w:r>
-        <w:t xml:space="preserve"> del momento </w:t>
+      <w:r>
+        <w:t>ó</w:t>
+      </w:r>
+      <w:r>
+        <w:t xml:space="preserve">n del momento </w:t>
       </w:r>
       <w:r>
         <w:rPr>
@@ -2500,16 +2492,11 @@
       <w:r>
         <w:t xml:space="preserve"> equivale a la valoraci</w:t>
       </w:r>
-      <w:proofErr w:type="spellStart"/>
-      <w:r>
-        <w:t>ó</w:t>
-      </w:r>
-      <w:r>
-        <w:t>n</w:t>
-      </w:r>
-      <w:proofErr w:type="spellEnd"/>
-      <w:r>
-        <w:t xml:space="preserve"> media que realiza un individuo del grupo </w:t>
+      <w:r>
+        <w:t>ó</w:t>
+      </w:r>
+      <w:r>
+        <w:t xml:space="preserve">n media que realiza un individuo del grupo </w:t>
       </w:r>
       <w:r>
         <w:rPr>
@@ -2947,16 +2934,11 @@
       <w:r>
         <w:t xml:space="preserve"> ser</w:t>
       </w:r>
-      <w:proofErr w:type="spellStart"/>
       <w:r>
         <w:t>á</w:t>
       </w:r>
       <w:r>
-        <w:t>n</w:t>
-      </w:r>
-      <w:proofErr w:type="spellEnd"/>
-      <w:r>
-        <w:t xml:space="preserve">, respectivamente, los complementos de </w:t>
+        <w:t xml:space="preserve">n, respectivamente, los complementos de </w:t>
       </w:r>
       <m:oMath>
         <m:sSub>
@@ -3058,16 +3040,11 @@
       <w:r>
         <w:t>, para determinar la relaci</w:t>
       </w:r>
-      <w:proofErr w:type="spellStart"/>
-      <w:r>
-        <w:t>ó</w:t>
-      </w:r>
-      <w:r>
-        <w:t>n</w:t>
-      </w:r>
-      <w:proofErr w:type="spellEnd"/>
-      <w:r>
-        <w:t xml:space="preserve"> ideolog</w:t>
+      <w:r>
+        <w:t>ó</w:t>
+      </w:r>
+      <w:r>
+        <w:t>n ideolog</w:t>
       </w:r>
       <w:r>
         <w:t>í</w:t>
@@ -3207,7 +3184,7 @@
                     </pic:cNvPicPr>
                   </pic:nvPicPr>
                   <pic:blipFill>
-                    <a:blip r:embed="rId10"/>
+                    <a:blip r:embed="rId13"/>
                     <a:stretch>
                       <a:fillRect/>
                     </a:stretch>
@@ -3378,8 +3355,14 @@
       <w:pPr>
         <w:pStyle w:val="Textoindependiente"/>
       </w:pPr>
-      <w:bookmarkStart w:id="4" w:name="_GoBack"/>
-      <w:bookmarkEnd w:id="4"/>
+      <w:r>
+        <w:t xml:space="preserve">En primer lugar </w:t>
+      </w:r>
+      <w:r>
+        <w:t xml:space="preserve">hemos comprobado </w:t>
+      </w:r>
+      <w:bookmarkStart w:id="5" w:name="_GoBack"/>
+      <w:bookmarkEnd w:id="5"/>
     </w:p>
     <w:p/>
     <w:sectPr>
@@ -3391,6 +3374,45 @@
 </w:document>
 </file>
 
+<file path=word/comments.xml><?xml version="1.0" encoding="utf-8"?>
+<w:comments xmlns:wpc="http://schemas.microsoft.com/office/word/2010/wordprocessingCanvas" xmlns:cx="http://schemas.microsoft.com/office/drawing/2014/chartex" xmlns:cx1="http://schemas.microsoft.com/office/drawing/2015/9/8/chartex" xmlns:cx2="http://schemas.microsoft.com/office/drawing/2015/10/21/chartex" xmlns:cx3="http://schemas.microsoft.com/office/drawing/2016/5/9/chartex" xmlns:cx4="http://schemas.microsoft.com/office/drawing/2016/5/10/chartex" xmlns:cx5="http://schemas.microsoft.com/office/drawing/2016/5/11/chartex" xmlns:cx6="http://schemas.microsoft.com/office/drawing/2016/5/12/chartex" xmlns:cx7="http://schemas.microsoft.com/office/drawing/2016/5/13/chartex" xmlns:cx8="http://schemas.microsoft.com/office/drawing/2016/5/14/chartex" xmlns:mc="http://schemas.openxmlformats.org/markup-compatibility/2006" xmlns:aink="http://schemas.microsoft.com/office/drawing/2016/ink" xmlns:am3d="http://schemas.microsoft.com/office/drawing/2017/model3d" xmlns:o="urn:schemas-microsoft-com:office:office" xmlns:r="http://schemas.openxmlformats.org/officeDocument/2006/relationships" xmlns:m="http://schemas.openxmlformats.org/officeDocument/2006/math" xmlns:v="urn:schemas-microsoft-com:vml" xmlns:wp14="http://schemas.microsoft.com/office/word/2010/wordprocessingDrawing" xmlns:wp="http://schemas.openxmlformats.org/drawingml/2006/wordprocessingDrawing" xmlns:w10="urn:schemas-microsoft-com:office:word" xmlns:w="http://schemas.openxmlformats.org/wordprocessingml/2006/main" xmlns:w14="http://schemas.microsoft.com/office/word/2010/wordml" xmlns:w15="http://schemas.microsoft.com/office/word/2012/wordml" xmlns:w16cid="http://schemas.microsoft.com/office/word/2016/wordml/cid" xmlns:w16se="http://schemas.microsoft.com/office/word/2015/wordml/symex" xmlns:wpg="http://schemas.microsoft.com/office/word/2010/wordprocessingGroup" xmlns:wpi="http://schemas.microsoft.com/office/word/2010/wordprocessingInk" xmlns:wne="http://schemas.microsoft.com/office/word/2006/wordml" xmlns:wps="http://schemas.microsoft.com/office/word/2010/wordprocessingShape" mc:Ignorable="w14 w15 w16se w16cid wp14">
+  <w:comment w:id="4" w:author="Manuel Pellicer Cortés" w:date="2020-11-05T11:06:00Z" w:initials="MP">
+    <w:p>
+      <w:pPr>
+        <w:pStyle w:val="Textocomentario"/>
+      </w:pPr>
+      <w:r>
+        <w:rPr>
+          <w:rStyle w:val="Refdecomentario"/>
+        </w:rPr>
+        <w:annotationRef/>
+      </w:r>
+      <w:r>
+        <w:t xml:space="preserve">Es necesario plantear explicaciones alternativas a la ideología. </w:t>
+      </w:r>
+      <w:r>
+        <w:t>Partidismo e información</w:t>
+      </w:r>
+      <w:r>
+        <w:t xml:space="preserve"> parecen los más adecuados. </w:t>
+      </w:r>
+    </w:p>
+  </w:comment>
+</w:comments>
+</file>
+
+<file path=word/commentsExtended.xml><?xml version="1.0" encoding="utf-8"?>
+<w15:commentsEx xmlns:wpc="http://schemas.microsoft.com/office/word/2010/wordprocessingCanvas" xmlns:cx="http://schemas.microsoft.com/office/drawing/2014/chartex" xmlns:cx1="http://schemas.microsoft.com/office/drawing/2015/9/8/chartex" xmlns:cx2="http://schemas.microsoft.com/office/drawing/2015/10/21/chartex" xmlns:cx3="http://schemas.microsoft.com/office/drawing/2016/5/9/chartex" xmlns:cx4="http://schemas.microsoft.com/office/drawing/2016/5/10/chartex" xmlns:cx5="http://schemas.microsoft.com/office/drawing/2016/5/11/chartex" xmlns:cx6="http://schemas.microsoft.com/office/drawing/2016/5/12/chartex" xmlns:cx7="http://schemas.microsoft.com/office/drawing/2016/5/13/chartex" xmlns:cx8="http://schemas.microsoft.com/office/drawing/2016/5/14/chartex" xmlns:mc="http://schemas.openxmlformats.org/markup-compatibility/2006" xmlns:aink="http://schemas.microsoft.com/office/drawing/2016/ink" xmlns:am3d="http://schemas.microsoft.com/office/drawing/2017/model3d" xmlns:o="urn:schemas-microsoft-com:office:office" xmlns:r="http://schemas.openxmlformats.org/officeDocument/2006/relationships" xmlns:m="http://schemas.openxmlformats.org/officeDocument/2006/math" xmlns:v="urn:schemas-microsoft-com:vml" xmlns:wp14="http://schemas.microsoft.com/office/word/2010/wordprocessingDrawing" xmlns:wp="http://schemas.openxmlformats.org/drawingml/2006/wordprocessingDrawing" xmlns:w10="urn:schemas-microsoft-com:office:word" xmlns:w="http://schemas.openxmlformats.org/wordprocessingml/2006/main" xmlns:w14="http://schemas.microsoft.com/office/word/2010/wordml" xmlns:w15="http://schemas.microsoft.com/office/word/2012/wordml" xmlns:w16cid="http://schemas.microsoft.com/office/word/2016/wordml/cid" xmlns:w16se="http://schemas.microsoft.com/office/word/2015/wordml/symex" xmlns:wpg="http://schemas.microsoft.com/office/word/2010/wordprocessingGroup" xmlns:wpi="http://schemas.microsoft.com/office/word/2010/wordprocessingInk" xmlns:wne="http://schemas.microsoft.com/office/word/2006/wordml" xmlns:wps="http://schemas.microsoft.com/office/word/2010/wordprocessingShape" mc:Ignorable="w14 w15 w16se w16cid wp14">
+  <w15:commentEx w15:paraId="5D26326C" w15:done="0"/>
+</w15:commentsEx>
+</file>
+
+<file path=word/commentsIds.xml><?xml version="1.0" encoding="utf-8"?>
+<w16cid:commentsIds xmlns:wpc="http://schemas.microsoft.com/office/word/2010/wordprocessingCanvas" xmlns:cx="http://schemas.microsoft.com/office/drawing/2014/chartex" xmlns:cx1="http://schemas.microsoft.com/office/drawing/2015/9/8/chartex" xmlns:cx2="http://schemas.microsoft.com/office/drawing/2015/10/21/chartex" xmlns:cx3="http://schemas.microsoft.com/office/drawing/2016/5/9/chartex" xmlns:cx4="http://schemas.microsoft.com/office/drawing/2016/5/10/chartex" xmlns:cx5="http://schemas.microsoft.com/office/drawing/2016/5/11/chartex" xmlns:cx6="http://schemas.microsoft.com/office/drawing/2016/5/12/chartex" xmlns:cx7="http://schemas.microsoft.com/office/drawing/2016/5/13/chartex" xmlns:cx8="http://schemas.microsoft.com/office/drawing/2016/5/14/chartex" xmlns:mc="http://schemas.openxmlformats.org/markup-compatibility/2006" xmlns:aink="http://schemas.microsoft.com/office/drawing/2016/ink" xmlns:am3d="http://schemas.microsoft.com/office/drawing/2017/model3d" xmlns:o="urn:schemas-microsoft-com:office:office" xmlns:r="http://schemas.openxmlformats.org/officeDocument/2006/relationships" xmlns:m="http://schemas.openxmlformats.org/officeDocument/2006/math" xmlns:v="urn:schemas-microsoft-com:vml" xmlns:wp14="http://schemas.microsoft.com/office/word/2010/wordprocessingDrawing" xmlns:wp="http://schemas.openxmlformats.org/drawingml/2006/wordprocessingDrawing" xmlns:w10="urn:schemas-microsoft-com:office:word" xmlns:w="http://schemas.openxmlformats.org/wordprocessingml/2006/main" xmlns:w14="http://schemas.microsoft.com/office/word/2010/wordml" xmlns:w15="http://schemas.microsoft.com/office/word/2012/wordml" xmlns:w16cid="http://schemas.microsoft.com/office/word/2016/wordml/cid" xmlns:w16se="http://schemas.microsoft.com/office/word/2015/wordml/symex" xmlns:wpg="http://schemas.microsoft.com/office/word/2010/wordprocessingGroup" xmlns:wpi="http://schemas.microsoft.com/office/word/2010/wordprocessingInk" xmlns:wne="http://schemas.microsoft.com/office/word/2006/wordml" xmlns:wps="http://schemas.microsoft.com/office/word/2010/wordprocessingShape" mc:Ignorable="w14 w15 w16se w16cid wp14">
+  <w16cid:commentId w16cid:paraId="5D26326C" w16cid:durableId="234E5B4D"/>
+</w16cid:commentsIds>
+</file>
+
 <file path=word/endnotes.xml><?xml version="1.0" encoding="utf-8"?>
 <w:endnotes xmlns:wpc="http://schemas.microsoft.com/office/word/2010/wordprocessingCanvas" xmlns:cx="http://schemas.microsoft.com/office/drawing/2014/chartex" xmlns:cx1="http://schemas.microsoft.com/office/drawing/2015/9/8/chartex" xmlns:cx2="http://schemas.microsoft.com/office/drawing/2015/10/21/chartex" xmlns:cx3="http://schemas.microsoft.com/office/drawing/2016/5/9/chartex" xmlns:cx4="http://schemas.microsoft.com/office/drawing/2016/5/10/chartex" xmlns:cx5="http://schemas.microsoft.com/office/drawing/2016/5/11/chartex" xmlns:cx6="http://schemas.microsoft.com/office/drawing/2016/5/12/chartex" xmlns:cx7="http://schemas.microsoft.com/office/drawing/2016/5/13/chartex" xmlns:cx8="http://schemas.microsoft.com/office/drawing/2016/5/14/chartex" xmlns:mc="http://schemas.openxmlformats.org/markup-compatibility/2006" xmlns:aink="http://schemas.microsoft.com/office/drawing/2016/ink" xmlns:am3d="http://schemas.microsoft.com/office/drawing/2017/model3d" xmlns:o="urn:schemas-microsoft-com:office:office" xmlns:r="http://schemas.openxmlformats.org/officeDocument/2006/relationships" xmlns:m="http://schemas.openxmlformats.org/officeDocument/2006/math" xmlns:v="urn:schemas-microsoft-com:vml" xmlns:wp14="http://schemas.microsoft.com/office/word/2010/wordprocessingDrawing" xmlns:wp="http://schemas.openxmlformats.org/drawingml/2006/wordprocessingDrawing" xmlns:w10="urn:schemas-microsoft-com:office:word" xmlns:w="http://schemas.openxmlformats.org/wordprocessingml/2006/main" xmlns:w14="http://schemas.microsoft.com/office/word/2010/wordml" xmlns:w15="http://schemas.microsoft.com/office/word/2012/wordml" xmlns:w16cid="http://schemas.microsoft.com/office/word/2016/wordml/cid" xmlns:w16se="http://schemas.microsoft.com/office/word/2015/wordml/symex" xmlns:wpg="http://schemas.microsoft.com/office/word/2010/wordprocessingGroup" xmlns:wpi="http://schemas.microsoft.com/office/word/2010/wordprocessingInk" xmlns:wne="http://schemas.microsoft.com/office/word/2006/wordml" xmlns:wps="http://schemas.microsoft.com/office/word/2010/wordprocessingShape" mc:Ignorable="w14 w15 w16se w16cid wp14">
   <w:endnote w:type="separator" w:id="-1">
@@ -3534,16 +3556,11 @@
       <w:r>
         <w:t xml:space="preserve"> es de tan s</w:t>
       </w:r>
-      <w:proofErr w:type="spellStart"/>
-      <w:r>
-        <w:t>ó</w:t>
-      </w:r>
-      <w:r>
-        <w:t>lo</w:t>
-      </w:r>
-      <w:proofErr w:type="spellEnd"/>
-      <w:r>
-        <w:t xml:space="preserve"> 0.144 puntos y no altera la interpretaci</w:t>
+      <w:r>
+        <w:t>ó</w:t>
+      </w:r>
+      <w:r>
+        <w:t>lo 0.144 puntos y no altera la interpretaci</w:t>
       </w:r>
       <w:r>
         <w:t>ó</w:t>
@@ -4113,6 +4130,14 @@
     <w:abstractNumId w:val="0"/>
   </w:num>
 </w:numbering>
+</file>
+
+<file path=word/people.xml><?xml version="1.0" encoding="utf-8"?>
+<w15:people xmlns:wpc="http://schemas.microsoft.com/office/word/2010/wordprocessingCanvas" xmlns:cx="http://schemas.microsoft.com/office/drawing/2014/chartex" xmlns:cx1="http://schemas.microsoft.com/office/drawing/2015/9/8/chartex" xmlns:cx2="http://schemas.microsoft.com/office/drawing/2015/10/21/chartex" xmlns:cx3="http://schemas.microsoft.com/office/drawing/2016/5/9/chartex" xmlns:cx4="http://schemas.microsoft.com/office/drawing/2016/5/10/chartex" xmlns:cx5="http://schemas.microsoft.com/office/drawing/2016/5/11/chartex" xmlns:cx6="http://schemas.microsoft.com/office/drawing/2016/5/12/chartex" xmlns:cx7="http://schemas.microsoft.com/office/drawing/2016/5/13/chartex" xmlns:cx8="http://schemas.microsoft.com/office/drawing/2016/5/14/chartex" xmlns:mc="http://schemas.openxmlformats.org/markup-compatibility/2006" xmlns:aink="http://schemas.microsoft.com/office/drawing/2016/ink" xmlns:am3d="http://schemas.microsoft.com/office/drawing/2017/model3d" xmlns:o="urn:schemas-microsoft-com:office:office" xmlns:r="http://schemas.openxmlformats.org/officeDocument/2006/relationships" xmlns:m="http://schemas.openxmlformats.org/officeDocument/2006/math" xmlns:v="urn:schemas-microsoft-com:vml" xmlns:wp14="http://schemas.microsoft.com/office/word/2010/wordprocessingDrawing" xmlns:wp="http://schemas.openxmlformats.org/drawingml/2006/wordprocessingDrawing" xmlns:w10="urn:schemas-microsoft-com:office:word" xmlns:w="http://schemas.openxmlformats.org/wordprocessingml/2006/main" xmlns:w14="http://schemas.microsoft.com/office/word/2010/wordml" xmlns:w15="http://schemas.microsoft.com/office/word/2012/wordml" xmlns:w16cid="http://schemas.microsoft.com/office/word/2016/wordml/cid" xmlns:w16se="http://schemas.microsoft.com/office/word/2015/wordml/symex" xmlns:wpg="http://schemas.microsoft.com/office/word/2010/wordprocessingGroup" xmlns:wpi="http://schemas.microsoft.com/office/word/2010/wordprocessingInk" xmlns:wne="http://schemas.microsoft.com/office/word/2006/wordml" xmlns:wps="http://schemas.microsoft.com/office/word/2010/wordprocessingShape" mc:Ignorable="w14 w15 w16se w16cid wp14">
+  <w15:person w15:author="Manuel Pellicer Cortés">
+    <w15:presenceInfo w15:providerId="None" w15:userId="Manuel Pellicer Cortés"/>
+  </w15:person>
+</w15:people>
 </file>
 
 <file path=word/styles.xml><?xml version="1.0" encoding="utf-8"?>
@@ -5255,6 +5280,99 @@
       <w:spacing w:after="100"/>
     </w:pPr>
   </w:style>
+  <w:style w:type="character" w:styleId="Refdecomentario">
+    <w:name w:val="annotation reference"/>
+    <w:basedOn w:val="Fuentedeprrafopredeter"/>
+    <w:semiHidden/>
+    <w:unhideWhenUsed/>
+    <w:rsid w:val="00FD056B"/>
+    <w:rPr>
+      <w:sz w:val="16"/>
+      <w:szCs w:val="16"/>
+    </w:rPr>
+  </w:style>
+  <w:style w:type="paragraph" w:styleId="Textocomentario">
+    <w:name w:val="annotation text"/>
+    <w:basedOn w:val="Normal"/>
+    <w:link w:val="TextocomentarioCar"/>
+    <w:semiHidden/>
+    <w:unhideWhenUsed/>
+    <w:rsid w:val="00FD056B"/>
+    <w:rPr>
+      <w:sz w:val="20"/>
+      <w:szCs w:val="20"/>
+    </w:rPr>
+  </w:style>
+  <w:style w:type="character" w:customStyle="1" w:styleId="TextocomentarioCar">
+    <w:name w:val="Texto comentario Car"/>
+    <w:basedOn w:val="Fuentedeprrafopredeter"/>
+    <w:link w:val="Textocomentario"/>
+    <w:semiHidden/>
+    <w:rsid w:val="00FD056B"/>
+    <w:rPr>
+      <w:rFonts w:ascii="Times New Roman" w:hAnsi="Times New Roman" w:cs="Times New Roman"/>
+      <w:sz w:val="20"/>
+      <w:szCs w:val="20"/>
+      <w:lang w:val="es-ES"/>
+    </w:rPr>
+  </w:style>
+  <w:style w:type="paragraph" w:styleId="Asuntodelcomentario">
+    <w:name w:val="annotation subject"/>
+    <w:basedOn w:val="Textocomentario"/>
+    <w:next w:val="Textocomentario"/>
+    <w:link w:val="AsuntodelcomentarioCar"/>
+    <w:semiHidden/>
+    <w:unhideWhenUsed/>
+    <w:rsid w:val="00FD056B"/>
+    <w:rPr>
+      <w:b/>
+      <w:bCs/>
+    </w:rPr>
+  </w:style>
+  <w:style w:type="character" w:customStyle="1" w:styleId="AsuntodelcomentarioCar">
+    <w:name w:val="Asunto del comentario Car"/>
+    <w:basedOn w:val="TextocomentarioCar"/>
+    <w:link w:val="Asuntodelcomentario"/>
+    <w:semiHidden/>
+    <w:rsid w:val="00FD056B"/>
+    <w:rPr>
+      <w:rFonts w:ascii="Times New Roman" w:hAnsi="Times New Roman" w:cs="Times New Roman"/>
+      <w:b/>
+      <w:bCs/>
+      <w:sz w:val="20"/>
+      <w:szCs w:val="20"/>
+      <w:lang w:val="es-ES"/>
+    </w:rPr>
+  </w:style>
+  <w:style w:type="paragraph" w:styleId="Textodeglobo">
+    <w:name w:val="Balloon Text"/>
+    <w:basedOn w:val="Normal"/>
+    <w:link w:val="TextodegloboCar"/>
+    <w:semiHidden/>
+    <w:unhideWhenUsed/>
+    <w:rsid w:val="00FD056B"/>
+    <w:pPr>
+      <w:spacing w:after="0"/>
+    </w:pPr>
+    <w:rPr>
+      <w:rFonts w:ascii="Segoe UI" w:hAnsi="Segoe UI" w:cs="Segoe UI"/>
+      <w:sz w:val="18"/>
+      <w:szCs w:val="18"/>
+    </w:rPr>
+  </w:style>
+  <w:style w:type="character" w:customStyle="1" w:styleId="TextodegloboCar">
+    <w:name w:val="Texto de globo Car"/>
+    <w:basedOn w:val="Fuentedeprrafopredeter"/>
+    <w:link w:val="Textodeglobo"/>
+    <w:semiHidden/>
+    <w:rsid w:val="00FD056B"/>
+    <w:rPr>
+      <w:rFonts w:ascii="Segoe UI" w:hAnsi="Segoe UI" w:cs="Segoe UI"/>
+      <w:sz w:val="18"/>
+      <w:szCs w:val="18"/>
+      <w:lang w:val="es-ES"/>
+    </w:rPr>
+  </w:style>
 </w:styles>
 </file>
 
@@ -5577,21 +5695,6 @@
 </file>
 
 <file path=customXml/item1.xml><?xml version="1.0" encoding="utf-8"?>
-<p:properties xmlns:p="http://schemas.microsoft.com/office/2006/metadata/properties" xmlns:xsi="http://www.w3.org/2001/XMLSchema-instance" xmlns:pc="http://schemas.microsoft.com/office/infopath/2007/PartnerControls">
-  <documentManagement/>
-</p:properties>
-</file>
-
-<file path=customXml/item2.xml><?xml version="1.0" encoding="utf-8"?>
-<?mso-contentType ?>
-<FormTemplates xmlns="http://schemas.microsoft.com/sharepoint/v3/contenttype/forms">
-  <Display>DocumentLibraryForm</Display>
-  <Edit>DocumentLibraryForm</Edit>
-  <New>DocumentLibraryForm</New>
-</FormTemplates>
-</file>
-
-<file path=customXml/item3.xml><?xml version="1.0" encoding="utf-8"?>
 <ct:contentTypeSchema xmlns:ct="http://schemas.microsoft.com/office/2006/metadata/contentType" xmlns:ma="http://schemas.microsoft.com/office/2006/metadata/properties/metaAttributes" ct:_="" ma:_="" ma:contentTypeName="Documento" ma:contentTypeID="0x01010009816F917F83E7418FE969C8DF633C73" ma:contentTypeVersion="12" ma:contentTypeDescription="Crear nuevo documento." ma:contentTypeScope="" ma:versionID="7b9060d6284048dce50422624b6696dc">
   <xsd:schema xmlns:xsd="http://www.w3.org/2001/XMLSchema" xmlns:xs="http://www.w3.org/2001/XMLSchema" xmlns:p="http://schemas.microsoft.com/office/2006/metadata/properties" xmlns:ns3="dada6164-e35d-42c5-96af-bbc193e231b4" xmlns:ns4="46fe47c1-65d3-4f9c-a8d2-c8e0bd3a1fe3" targetNamespace="http://schemas.microsoft.com/office/2006/metadata/properties" ma:root="true" ma:fieldsID="a91053ccb76d158eeaaeb9759cfe52f2" ns3:_="" ns4:_="">
     <xsd:import namespace="dada6164-e35d-42c5-96af-bbc193e231b4"/>
@@ -5808,24 +5911,22 @@
 </ct:contentTypeSchema>
 </file>
 
-<file path=customXml/itemProps1.xml><?xml version="1.0" encoding="utf-8"?>
-<ds:datastoreItem xmlns:ds="http://schemas.openxmlformats.org/officeDocument/2006/customXml" ds:itemID="{C5E02ACA-1BDB-453C-BD2B-0317F7D168E3}">
-  <ds:schemaRefs>
-    <ds:schemaRef ds:uri="http://schemas.microsoft.com/office/2006/metadata/properties"/>
-    <ds:schemaRef ds:uri="http://schemas.microsoft.com/office/infopath/2007/PartnerControls"/>
-  </ds:schemaRefs>
-</ds:datastoreItem>
+<file path=customXml/item2.xml><?xml version="1.0" encoding="utf-8"?>
+<?mso-contentType ?>
+<FormTemplates xmlns="http://schemas.microsoft.com/sharepoint/v3/contenttype/forms">
+  <Display>DocumentLibraryForm</Display>
+  <Edit>DocumentLibraryForm</Edit>
+  <New>DocumentLibraryForm</New>
+</FormTemplates>
 </file>
 
-<file path=customXml/itemProps2.xml><?xml version="1.0" encoding="utf-8"?>
-<ds:datastoreItem xmlns:ds="http://schemas.openxmlformats.org/officeDocument/2006/customXml" ds:itemID="{7A71575A-01CB-4E9F-986C-50FB8A4150F1}">
-  <ds:schemaRefs>
-    <ds:schemaRef ds:uri="http://schemas.microsoft.com/sharepoint/v3/contenttype/forms"/>
-  </ds:schemaRefs>
-</ds:datastoreItem>
+<file path=customXml/item3.xml><?xml version="1.0" encoding="utf-8"?>
+<p:properties xmlns:p="http://schemas.microsoft.com/office/2006/metadata/properties" xmlns:xsi="http://www.w3.org/2001/XMLSchema-instance" xmlns:pc="http://schemas.microsoft.com/office/infopath/2007/PartnerControls">
+  <documentManagement/>
+</p:properties>
 </file>
 
-<file path=customXml/itemProps3.xml><?xml version="1.0" encoding="utf-8"?>
+<file path=customXml/itemProps1.xml><?xml version="1.0" encoding="utf-8"?>
 <ds:datastoreItem xmlns:ds="http://schemas.openxmlformats.org/officeDocument/2006/customXml" ds:itemID="{96934660-0914-498D-A703-E114DF29D90A}">
   <ds:schemaRefs>
     <ds:schemaRef ds:uri="http://schemas.microsoft.com/office/2006/metadata/contentType"/>
@@ -5842,4 +5943,21 @@
     <ds:schemaRef ds:uri="http://schemas.microsoft.com/internal/obd"/>
   </ds:schemaRefs>
 </ds:datastoreItem>
+</file>
+
+<file path=customXml/itemProps2.xml><?xml version="1.0" encoding="utf-8"?>
+<ds:datastoreItem xmlns:ds="http://schemas.openxmlformats.org/officeDocument/2006/customXml" ds:itemID="{7A71575A-01CB-4E9F-986C-50FB8A4150F1}">
+  <ds:schemaRefs>
+    <ds:schemaRef ds:uri="http://schemas.microsoft.com/sharepoint/v3/contenttype/forms"/>
+  </ds:schemaRefs>
+</ds:datastoreItem>
+</file>
+
+<file path=customXml/itemProps3.xml><?xml version="1.0" encoding="utf-8"?>
+<ds:datastoreItem xmlns:ds="http://schemas.openxmlformats.org/officeDocument/2006/customXml" ds:itemID="{C5E02ACA-1BDB-453C-BD2B-0317F7D168E3}">
+  <ds:schemaRefs>
+    <ds:schemaRef ds:uri="http://schemas.microsoft.com/office/2006/metadata/properties"/>
+    <ds:schemaRef ds:uri="http://schemas.microsoft.com/office/infopath/2007/PartnerControls"/>
+  </ds:schemaRefs>
+</ds:datastoreItem>
 </file>
</xml_diff>